<commit_message>
build web service structure and change Montreal server funcitons from corba to web service
</commit_message>
<xml_diff>
--- a/doc/happy-path.docx
+++ b/doc/happy-path.docx
@@ -5,12 +5,18 @@
     <w:p>
       <w:pPr>
         <w:rPr>
+          <w:color w:val="8DD873" w:themeColor="accent6" w:themeTint="99"/>
+        </w:rPr>
+      </w:pPr>
+      <w:r>
+        <w:rPr>
           <w:b/>
           <w:bCs/>
           <w:sz w:val="32"/>
           <w:szCs w:val="32"/>
         </w:rPr>
-      </w:pPr>
+        <w:t>40268996 Yajing Liu</w:t>
+      </w:r>
       <w:r>
         <w:rPr>
           <w:b/>
@@ -18,43 +24,24 @@
           <w:sz w:val="32"/>
           <w:szCs w:val="32"/>
         </w:rPr>
-        <w:t>40268996 Yajing Liu</w:t>
-      </w:r>
-      <w:r>
-        <w:rPr>
+        <w:t xml:space="preserve"> </w:t>
+      </w:r>
+      <w:r>
+        <w:rPr>
+          <w:rFonts w:ascii="Times New Roman" w:hAnsi="Times New Roman" w:cs="Times New Roman"/>
           <w:b/>
           <w:bCs/>
+          <w:color w:val="000000" w:themeColor="text1"/>
           <w:sz w:val="32"/>
           <w:szCs w:val="32"/>
         </w:rPr>
-        <w:t xml:space="preserve"> 9:20</w:t>
-      </w:r>
-      <w:r>
-        <w:rPr>
-          <w:b/>
-          <w:bCs/>
-          <w:sz w:val="32"/>
-          <w:szCs w:val="32"/>
-        </w:rPr>
-        <w:t>pm</w:t>
-      </w:r>
-      <w:r>
-        <w:rPr>
-          <w:b/>
-          <w:bCs/>
-          <w:sz w:val="32"/>
-          <w:szCs w:val="32"/>
-        </w:rPr>
-        <w:t>-9:25</w:t>
-      </w:r>
-      <w:r>
-        <w:rPr>
-          <w:b/>
-          <w:bCs/>
-          <w:sz w:val="32"/>
-          <w:szCs w:val="32"/>
-        </w:rPr>
-        <w:t>pm</w:t>
+        <w:t>8:15 PM – 8:20 PM</w:t>
+      </w:r>
+      <w:r>
+        <w:rPr>
+          <w:color w:val="000000" w:themeColor="text1"/>
+        </w:rPr>
+        <w:t xml:space="preserve"> </w:t>
       </w:r>
     </w:p>
     <w:p>
@@ -197,6 +184,63 @@
           <w:color w:val="8DD873" w:themeColor="accent6" w:themeTint="99"/>
           <w:lang w:val="en-US"/>
         </w:rPr>
+        <w:t>// Remove appointment</w:t>
+      </w:r>
+    </w:p>
+    <w:p>
+      <w:pPr>
+        <w:rPr>
+          <w:lang w:val="en-US"/>
+        </w:rPr>
+      </w:pPr>
+      <w:proofErr w:type="spellStart"/>
+      <w:r>
+        <w:rPr>
+          <w:lang w:val="en-US"/>
+        </w:rPr>
+        <w:t>addAppointment</w:t>
+      </w:r>
+      <w:proofErr w:type="spellEnd"/>
+      <w:r>
+        <w:rPr>
+          <w:lang w:val="en-US"/>
+        </w:rPr>
+        <w:t xml:space="preserve"> MTLA140224 Surgeon 4</w:t>
+      </w:r>
+    </w:p>
+    <w:p>
+      <w:pPr>
+        <w:rPr>
+          <w:lang w:val="en-US"/>
+        </w:rPr>
+      </w:pPr>
+      <w:proofErr w:type="spellStart"/>
+      <w:r>
+        <w:rPr>
+          <w:lang w:val="en-US"/>
+        </w:rPr>
+        <w:t>removeAppointment</w:t>
+      </w:r>
+      <w:proofErr w:type="spellEnd"/>
+      <w:r>
+        <w:rPr>
+          <w:lang w:val="en-US"/>
+        </w:rPr>
+        <w:t xml:space="preserve"> MTLA140224 Surgeon</w:t>
+      </w:r>
+    </w:p>
+    <w:p>
+      <w:pPr>
+        <w:rPr>
+          <w:color w:val="8DD873" w:themeColor="accent6" w:themeTint="99"/>
+          <w:lang w:val="en-US"/>
+        </w:rPr>
+      </w:pPr>
+      <w:r>
+        <w:rPr>
+          <w:color w:val="8DD873" w:themeColor="accent6" w:themeTint="99"/>
+          <w:lang w:val="en-US"/>
+        </w:rPr>
         <w:t>// Book appointments</w:t>
       </w:r>
     </w:p>
@@ -274,6 +318,90 @@
           <w:color w:val="8DD873" w:themeColor="accent6" w:themeTint="99"/>
           <w:lang w:val="en-US"/>
         </w:rPr>
+        <w:t>// Swap appointment</w:t>
+      </w:r>
+    </w:p>
+    <w:p>
+      <w:pPr>
+        <w:rPr>
+          <w:lang w:val="en-US"/>
+        </w:rPr>
+      </w:pPr>
+      <w:r>
+        <w:t>swap</w:t>
+      </w:r>
+      <w:r>
+        <w:t>Appointment MTLP000</w:t>
+      </w:r>
+      <w:r>
+        <w:t>1</w:t>
+      </w:r>
+      <w:r>
+        <w:t xml:space="preserve"> </w:t>
+      </w:r>
+      <w:r>
+        <w:rPr>
+          <w:lang w:val="en-US"/>
+        </w:rPr>
+        <w:t>MTLA080224 Physician</w:t>
+      </w:r>
+      <w:r>
+        <w:t xml:space="preserve"> QUEA</w:t>
+      </w:r>
+      <w:r>
+        <w:rPr>
+          <w:lang w:val="en-US"/>
+        </w:rPr>
+        <w:t>10</w:t>
+      </w:r>
+      <w:r>
+        <w:t>0224</w:t>
+      </w:r>
+      <w:r>
+        <w:t xml:space="preserve"> </w:t>
+      </w:r>
+      <w:r>
+        <w:rPr>
+          <w:lang w:val="en-US"/>
+        </w:rPr>
+        <w:t>Physician</w:t>
+      </w:r>
+    </w:p>
+    <w:p>
+      <w:pPr>
+        <w:rPr>
+          <w:lang w:val="en-US"/>
+        </w:rPr>
+      </w:pPr>
+      <w:bookmarkStart w:id="0" w:name="OLE_LINK5"/>
+      <w:bookmarkStart w:id="1" w:name="OLE_LINK6"/>
+      <w:r>
+        <w:t>getAppointmentSchedule</w:t>
+      </w:r>
+      <w:r>
+        <w:t xml:space="preserve"> </w:t>
+      </w:r>
+      <w:r>
+        <w:rPr>
+          <w:lang w:val="en-US"/>
+        </w:rPr>
+        <w:t>MTLP0001</w:t>
+      </w:r>
+    </w:p>
+    <w:bookmarkEnd w:id="0"/>
+    <w:bookmarkEnd w:id="1"/>
+    <w:p>
+      <w:pPr>
+        <w:rPr>
+          <w:color w:val="8DD873" w:themeColor="accent6" w:themeTint="99"/>
+          <w:lang w:val="en-US"/>
+        </w:rPr>
+      </w:pPr>
+      <w:r>
+        <w:rPr>
+          <w:color w:val="8DD873" w:themeColor="accent6" w:themeTint="99"/>
+          <w:lang w:val="en-US"/>
+        </w:rPr>
         <w:t>// Cancel appointments</w:t>
       </w:r>
     </w:p>
@@ -319,6 +447,7 @@
         <w:rPr>
           <w:lang w:val="en-US"/>
         </w:rPr>
+        <w:lastRenderedPageBreak/>
         <w:t>changeUser</w:t>
       </w:r>
       <w:proofErr w:type="spellEnd"/>
@@ -412,17 +541,37 @@
     <w:p>
       <w:pPr>
         <w:rPr>
-          <w:color w:val="8DD873" w:themeColor="accent6" w:themeTint="99"/>
-          <w:lang w:val="en-US"/>
-        </w:rPr>
-      </w:pPr>
-      <w:r>
-        <w:rPr>
-          <w:color w:val="8DD873" w:themeColor="accent6" w:themeTint="99"/>
-          <w:lang w:val="en-US"/>
-        </w:rPr>
-        <w:lastRenderedPageBreak/>
-        <w:t>// Swap appointment</w:t>
+          <w:lang w:val="en-US"/>
+        </w:rPr>
+      </w:pPr>
+    </w:p>
+    <w:p>
+      <w:pPr>
+        <w:rPr>
+          <w:lang w:val="en-US"/>
+        </w:rPr>
+      </w:pPr>
+    </w:p>
+    <w:p>
+      <w:pPr>
+        <w:rPr>
+          <w:lang w:val="en-US"/>
+        </w:rPr>
+      </w:pPr>
+    </w:p>
+    <w:p>
+      <w:pPr>
+        <w:rPr>
+          <w:color w:val="8DD873" w:themeColor="accent6" w:themeTint="99"/>
+          <w:lang w:val="en-US"/>
+        </w:rPr>
+      </w:pPr>
+      <w:r>
+        <w:rPr>
+          <w:color w:val="8DD873" w:themeColor="accent6" w:themeTint="99"/>
+          <w:lang w:val="en-US"/>
+        </w:rPr>
+        <w:t>// Swap appointment no old appointment</w:t>
       </w:r>
     </w:p>
     <w:p>
@@ -450,625 +599,412 @@
         <w:rPr>
           <w:lang w:val="en-US"/>
         </w:rPr>
+        <w:t>MTLP0002</w:t>
+      </w:r>
+    </w:p>
+    <w:p>
+      <w:pPr>
+        <w:rPr>
+          <w:lang w:val="en-US"/>
+        </w:rPr>
+      </w:pPr>
+      <w:r>
+        <w:t>swap</w:t>
+      </w:r>
+      <w:r>
+        <w:t>Appointment MTLP000</w:t>
+      </w:r>
+      <w:r>
+        <w:t>2</w:t>
+      </w:r>
+      <w:r>
+        <w:t xml:space="preserve"> </w:t>
+      </w:r>
+      <w:r>
+        <w:rPr>
+          <w:lang w:val="en-US"/>
+        </w:rPr>
+        <w:t>MTLA080224 Physician</w:t>
+      </w:r>
+      <w:r>
+        <w:t xml:space="preserve"> QUEA</w:t>
+      </w:r>
+      <w:r>
+        <w:rPr>
+          <w:lang w:val="en-US"/>
+        </w:rPr>
+        <w:t>10</w:t>
+      </w:r>
+      <w:r>
+        <w:t>0224</w:t>
+      </w:r>
+      <w:r>
+        <w:t xml:space="preserve"> </w:t>
+      </w:r>
+      <w:r>
+        <w:rPr>
+          <w:lang w:val="en-US"/>
+        </w:rPr>
+        <w:t>Physician</w:t>
+      </w:r>
+    </w:p>
+    <w:p>
+      <w:pPr>
+        <w:rPr>
+          <w:color w:val="8DD873" w:themeColor="accent6" w:themeTint="99"/>
+          <w:lang w:val="en-US"/>
+        </w:rPr>
+      </w:pPr>
+      <w:r>
+        <w:rPr>
+          <w:color w:val="8DD873" w:themeColor="accent6" w:themeTint="99"/>
+          <w:lang w:val="en-US"/>
+        </w:rPr>
+        <w:t>// Swap appointment no new slot</w:t>
+      </w:r>
+    </w:p>
+    <w:p>
+      <w:proofErr w:type="spellStart"/>
+      <w:r>
+        <w:rPr>
+          <w:lang w:val="en-US"/>
+        </w:rPr>
+        <w:t>bookAppointment</w:t>
+      </w:r>
+      <w:proofErr w:type="spellEnd"/>
+      <w:r>
+        <w:rPr>
+          <w:lang w:val="en-US"/>
+        </w:rPr>
+        <w:t xml:space="preserve"> MTLP0002 </w:t>
+      </w:r>
+      <w:r>
+        <w:t>MTL</w:t>
+      </w:r>
+      <w:r>
+        <w:rPr>
+          <w:lang w:val="en-US"/>
+        </w:rPr>
+        <w:t>A</w:t>
+      </w:r>
+      <w:r>
+        <w:t>080224 Physician</w:t>
+      </w:r>
+    </w:p>
+    <w:p>
+      <w:pPr>
+        <w:rPr>
+          <w:lang w:val="en-US"/>
+        </w:rPr>
+      </w:pPr>
+      <w:r>
+        <w:t>swap</w:t>
+      </w:r>
+      <w:r>
+        <w:t>Appointment MTLP000</w:t>
+      </w:r>
+      <w:r>
+        <w:t>2</w:t>
+      </w:r>
+      <w:r>
+        <w:t xml:space="preserve"> </w:t>
+      </w:r>
+      <w:r>
+        <w:rPr>
+          <w:lang w:val="en-US"/>
+        </w:rPr>
+        <w:t>MTLA080224 Physician</w:t>
+      </w:r>
+      <w:r>
+        <w:t xml:space="preserve"> QUEA</w:t>
+      </w:r>
+      <w:r>
+        <w:rPr>
+          <w:lang w:val="en-US"/>
+        </w:rPr>
+        <w:t>10</w:t>
+      </w:r>
+      <w:r>
+        <w:t>0224</w:t>
+      </w:r>
+      <w:r>
+        <w:t xml:space="preserve"> </w:t>
+      </w:r>
+      <w:r>
+        <w:rPr>
+          <w:lang w:val="en-US"/>
+        </w:rPr>
+        <w:t>Physician</w:t>
+      </w:r>
+    </w:p>
+    <w:p>
+      <w:pPr>
+        <w:rPr>
+          <w:lang w:val="en-US"/>
+        </w:rPr>
+      </w:pPr>
+    </w:p>
+    <w:p>
+      <w:pPr>
+        <w:rPr>
+          <w:lang w:val="en-US"/>
+        </w:rPr>
+      </w:pPr>
+    </w:p>
+    <w:p>
+      <w:pPr>
+        <w:rPr>
+          <w:color w:val="8DD873" w:themeColor="accent6" w:themeTint="99"/>
+        </w:rPr>
+      </w:pPr>
+      <w:r>
+        <w:rPr>
+          <w:color w:val="8DD873" w:themeColor="accent6" w:themeTint="99"/>
+        </w:rPr>
+        <w:t xml:space="preserve">// </w:t>
+      </w:r>
+      <w:r>
+        <w:rPr>
+          <w:color w:val="8DD873" w:themeColor="accent6" w:themeTint="99"/>
+        </w:rPr>
+        <w:t>B</w:t>
+      </w:r>
+      <w:r>
+        <w:rPr>
+          <w:color w:val="8DD873" w:themeColor="accent6" w:themeTint="99"/>
+        </w:rPr>
+        <w:t xml:space="preserve">ooking </w:t>
+      </w:r>
+      <w:r>
+        <w:rPr>
+          <w:color w:val="8DD873" w:themeColor="accent6" w:themeTint="99"/>
+        </w:rPr>
+        <w:t xml:space="preserve">more than three </w:t>
+      </w:r>
+      <w:r>
+        <w:rPr>
+          <w:color w:val="8DD873" w:themeColor="accent6" w:themeTint="99"/>
+        </w:rPr>
+        <w:t>appointments</w:t>
+      </w:r>
+      <w:r>
+        <w:rPr>
+          <w:color w:val="8DD873" w:themeColor="accent6" w:themeTint="99"/>
+        </w:rPr>
+        <w:t xml:space="preserve"> </w:t>
+      </w:r>
+      <w:r>
+        <w:rPr>
+          <w:color w:val="8DD873" w:themeColor="accent6" w:themeTint="99"/>
+        </w:rPr>
+        <w:t>in other cities</w:t>
+      </w:r>
+    </w:p>
+    <w:p>
+      <w:pPr>
+        <w:rPr>
+          <w:lang w:val="en-US"/>
+        </w:rPr>
+      </w:pPr>
+      <w:proofErr w:type="spellStart"/>
+      <w:r>
+        <w:rPr>
+          <w:lang w:val="en-US"/>
+        </w:rPr>
+        <w:t>changeUser</w:t>
+      </w:r>
+      <w:proofErr w:type="spellEnd"/>
+    </w:p>
+    <w:p>
+      <w:r>
+        <w:t>QUEA0001</w:t>
+      </w:r>
+    </w:p>
+    <w:p>
+      <w:pPr>
+        <w:rPr>
+          <w:lang w:val="en-US"/>
+        </w:rPr>
+      </w:pPr>
+      <w:proofErr w:type="spellStart"/>
+      <w:r>
+        <w:rPr>
+          <w:lang w:val="en-US"/>
+        </w:rPr>
+        <w:t>addAppointment</w:t>
+      </w:r>
+      <w:proofErr w:type="spellEnd"/>
+      <w:r>
+        <w:rPr>
+          <w:lang w:val="en-US"/>
+        </w:rPr>
+        <w:t xml:space="preserve"> QUEA110224 Physician </w:t>
+      </w:r>
+      <w:r>
+        <w:rPr>
+          <w:lang w:val="en-US"/>
+        </w:rPr>
+        <w:t>4</w:t>
+      </w:r>
+    </w:p>
+    <w:p>
+      <w:pPr>
+        <w:rPr>
+          <w:lang w:val="en-US"/>
+        </w:rPr>
+      </w:pPr>
+      <w:proofErr w:type="spellStart"/>
+      <w:r>
+        <w:rPr>
+          <w:lang w:val="en-US"/>
+        </w:rPr>
+        <w:t>addAppointment</w:t>
+      </w:r>
+      <w:proofErr w:type="spellEnd"/>
+      <w:r>
+        <w:rPr>
+          <w:lang w:val="en-US"/>
+        </w:rPr>
+        <w:t xml:space="preserve"> QUEA120224 Physician </w:t>
+      </w:r>
+      <w:r>
+        <w:rPr>
+          <w:lang w:val="en-US"/>
+        </w:rPr>
+        <w:t>4</w:t>
+      </w:r>
+    </w:p>
+    <w:p>
+      <w:pPr>
+        <w:rPr>
+          <w:lang w:val="en-US"/>
+        </w:rPr>
+      </w:pPr>
+      <w:proofErr w:type="spellStart"/>
+      <w:r>
+        <w:rPr>
+          <w:lang w:val="en-US"/>
+        </w:rPr>
+        <w:t>addAppointment</w:t>
+      </w:r>
+      <w:proofErr w:type="spellEnd"/>
+      <w:r>
+        <w:rPr>
+          <w:lang w:val="en-US"/>
+        </w:rPr>
+        <w:t xml:space="preserve"> QUEA130224 Physician </w:t>
+      </w:r>
+      <w:r>
+        <w:rPr>
+          <w:lang w:val="en-US"/>
+        </w:rPr>
+        <w:t>4</w:t>
+      </w:r>
+    </w:p>
+    <w:p>
+      <w:pPr>
+        <w:rPr>
+          <w:lang w:val="en-US"/>
+        </w:rPr>
+      </w:pPr>
+      <w:proofErr w:type="spellStart"/>
+      <w:r>
+        <w:rPr>
+          <w:lang w:val="en-US"/>
+        </w:rPr>
+        <w:t>changeUser</w:t>
+      </w:r>
+      <w:proofErr w:type="spellEnd"/>
+    </w:p>
+    <w:p>
+      <w:pPr>
+        <w:rPr>
+          <w:lang w:val="en-US"/>
+        </w:rPr>
+      </w:pPr>
+      <w:r>
+        <w:rPr>
+          <w:lang w:val="en-US"/>
+        </w:rPr>
+        <w:t>MTLP0003</w:t>
+      </w:r>
+    </w:p>
+    <w:p>
+      <w:pPr>
+        <w:rPr>
+          <w:lang w:val="en-US"/>
+        </w:rPr>
+      </w:pPr>
+      <w:proofErr w:type="spellStart"/>
+      <w:r>
+        <w:rPr>
+          <w:lang w:val="en-US"/>
+        </w:rPr>
+        <w:t>bookAppointment</w:t>
+      </w:r>
+      <w:proofErr w:type="spellEnd"/>
+      <w:r>
+        <w:rPr>
+          <w:lang w:val="en-US"/>
+        </w:rPr>
+        <w:t xml:space="preserve"> MTLP000</w:t>
+      </w:r>
+      <w:r>
+        <w:rPr>
+          <w:lang w:val="en-US"/>
+        </w:rPr>
+        <w:t>3</w:t>
+      </w:r>
+      <w:r>
+        <w:rPr>
+          <w:lang w:val="en-US"/>
+        </w:rPr>
+        <w:t xml:space="preserve"> QUEA</w:t>
+      </w:r>
+      <w:r>
+        <w:rPr>
+          <w:lang w:val="en-US"/>
+        </w:rPr>
+        <w:t>10</w:t>
+      </w:r>
+      <w:r>
+        <w:rPr>
+          <w:lang w:val="en-US"/>
+        </w:rPr>
+        <w:t>0224 Physician</w:t>
+      </w:r>
+    </w:p>
+    <w:p>
+      <w:pPr>
+        <w:rPr>
+          <w:lang w:val="en-US"/>
+        </w:rPr>
+      </w:pPr>
+      <w:proofErr w:type="spellStart"/>
+      <w:r>
+        <w:rPr>
+          <w:lang w:val="en-US"/>
+        </w:rPr>
+        <w:t>bookAppointment</w:t>
+      </w:r>
+      <w:proofErr w:type="spellEnd"/>
+      <w:r>
+        <w:rPr>
+          <w:lang w:val="en-US"/>
+        </w:rPr>
+        <w:t xml:space="preserve"> </w:t>
+      </w:r>
+      <w:r>
+        <w:rPr>
+          <w:lang w:val="en-US"/>
+        </w:rPr>
         <w:t>MTLP000</w:t>
       </w:r>
       <w:r>
         <w:rPr>
           <w:lang w:val="en-US"/>
         </w:rPr>
-        <w:t>1</w:t>
-      </w:r>
-    </w:p>
-    <w:p>
-      <w:pPr>
-        <w:rPr>
-          <w:lang w:val="en-US"/>
-        </w:rPr>
-      </w:pPr>
-      <w:r>
-        <w:t>swap</w:t>
-      </w:r>
-      <w:r>
-        <w:t>Appointment MTLP000</w:t>
-      </w:r>
-      <w:r>
-        <w:t>1</w:t>
-      </w:r>
-      <w:r>
-        <w:t xml:space="preserve"> </w:t>
-      </w:r>
-      <w:r>
-        <w:rPr>
-          <w:lang w:val="en-US"/>
-        </w:rPr>
-        <w:t>MTLA080224 Physician</w:t>
-      </w:r>
-      <w:r>
-        <w:t xml:space="preserve"> QUEA</w:t>
-      </w:r>
-      <w:r>
-        <w:rPr>
-          <w:lang w:val="en-US"/>
-        </w:rPr>
-        <w:t>10</w:t>
-      </w:r>
-      <w:r>
-        <w:t>0224</w:t>
-      </w:r>
-      <w:r>
-        <w:t xml:space="preserve"> </w:t>
-      </w:r>
-      <w:r>
-        <w:rPr>
-          <w:lang w:val="en-US"/>
-        </w:rPr>
-        <w:t>Physician</w:t>
-      </w:r>
-    </w:p>
-    <w:p>
-      <w:pPr>
-        <w:rPr>
-          <w:color w:val="8DD873" w:themeColor="accent6" w:themeTint="99"/>
-          <w:lang w:val="en-US"/>
-        </w:rPr>
-      </w:pPr>
-      <w:r>
-        <w:rPr>
-          <w:color w:val="8DD873" w:themeColor="accent6" w:themeTint="99"/>
-          <w:lang w:val="en-US"/>
-        </w:rPr>
-        <w:t>// Swap appointment</w:t>
-      </w:r>
-      <w:r>
-        <w:rPr>
-          <w:color w:val="8DD873" w:themeColor="accent6" w:themeTint="99"/>
-          <w:lang w:val="en-US"/>
-        </w:rPr>
-        <w:t xml:space="preserve"> no old appointment</w:t>
-      </w:r>
-    </w:p>
-    <w:p>
-      <w:pPr>
-        <w:rPr>
-          <w:lang w:val="en-US"/>
-        </w:rPr>
-      </w:pPr>
-      <w:proofErr w:type="spellStart"/>
-      <w:r>
-        <w:rPr>
-          <w:lang w:val="en-US"/>
-        </w:rPr>
-        <w:t>changeUser</w:t>
-      </w:r>
-      <w:proofErr w:type="spellEnd"/>
-    </w:p>
-    <w:p>
-      <w:pPr>
-        <w:rPr>
-          <w:lang w:val="en-US"/>
-        </w:rPr>
-      </w:pPr>
-      <w:r>
-        <w:rPr>
-          <w:lang w:val="en-US"/>
-        </w:rPr>
-        <w:t>MTLP0002</w:t>
-      </w:r>
-    </w:p>
-    <w:p>
-      <w:pPr>
-        <w:rPr>
-          <w:lang w:val="en-US"/>
-        </w:rPr>
-      </w:pPr>
-      <w:r>
-        <w:t>swap</w:t>
-      </w:r>
-      <w:r>
-        <w:t>Appointment MTLP000</w:t>
-      </w:r>
-      <w:r>
-        <w:t>2</w:t>
-      </w:r>
-      <w:r>
-        <w:t xml:space="preserve"> </w:t>
-      </w:r>
-      <w:r>
-        <w:rPr>
-          <w:lang w:val="en-US"/>
-        </w:rPr>
-        <w:t>MTLA080224 Physician</w:t>
-      </w:r>
-      <w:r>
-        <w:t xml:space="preserve"> QUEA</w:t>
-      </w:r>
-      <w:r>
-        <w:rPr>
-          <w:lang w:val="en-US"/>
-        </w:rPr>
-        <w:t>10</w:t>
-      </w:r>
-      <w:r>
-        <w:t>0224</w:t>
-      </w:r>
-      <w:r>
-        <w:t xml:space="preserve"> </w:t>
-      </w:r>
-      <w:r>
-        <w:rPr>
-          <w:lang w:val="en-US"/>
-        </w:rPr>
-        <w:t>Physician</w:t>
-      </w:r>
-    </w:p>
-    <w:p>
-      <w:pPr>
-        <w:rPr>
-          <w:color w:val="8DD873" w:themeColor="accent6" w:themeTint="99"/>
-          <w:lang w:val="en-US"/>
-        </w:rPr>
-      </w:pPr>
-      <w:r>
-        <w:rPr>
-          <w:color w:val="8DD873" w:themeColor="accent6" w:themeTint="99"/>
-          <w:lang w:val="en-US"/>
-        </w:rPr>
-        <w:t xml:space="preserve">// Swap appointment no </w:t>
-      </w:r>
-      <w:r>
-        <w:rPr>
-          <w:color w:val="8DD873" w:themeColor="accent6" w:themeTint="99"/>
-          <w:lang w:val="en-US"/>
-        </w:rPr>
-        <w:t>new slot</w:t>
-      </w:r>
-    </w:p>
-    <w:p>
-      <w:proofErr w:type="spellStart"/>
-      <w:r>
-        <w:rPr>
-          <w:lang w:val="en-US"/>
-        </w:rPr>
-        <w:t>bookAppointment</w:t>
-      </w:r>
-      <w:proofErr w:type="spellEnd"/>
-      <w:r>
-        <w:rPr>
-          <w:lang w:val="en-US"/>
-        </w:rPr>
-        <w:t xml:space="preserve"> MTLP0002 </w:t>
-      </w:r>
-      <w:r>
-        <w:t>MTL</w:t>
-      </w:r>
-      <w:r>
-        <w:rPr>
-          <w:lang w:val="en-US"/>
-        </w:rPr>
-        <w:t>A</w:t>
-      </w:r>
-      <w:r>
-        <w:t>080224 Physician</w:t>
-      </w:r>
-    </w:p>
-    <w:p>
-      <w:pPr>
-        <w:rPr>
-          <w:lang w:val="en-US"/>
-        </w:rPr>
-      </w:pPr>
-      <w:r>
-        <w:t>swap</w:t>
-      </w:r>
-      <w:r>
-        <w:t>Appointment MTLP000</w:t>
-      </w:r>
-      <w:r>
-        <w:t>2</w:t>
-      </w:r>
-      <w:r>
-        <w:t xml:space="preserve"> </w:t>
-      </w:r>
-      <w:r>
-        <w:rPr>
-          <w:lang w:val="en-US"/>
-        </w:rPr>
-        <w:t>MTLA080224 Physician</w:t>
-      </w:r>
-      <w:r>
-        <w:t xml:space="preserve"> QUEA</w:t>
-      </w:r>
-      <w:r>
-        <w:rPr>
-          <w:lang w:val="en-US"/>
-        </w:rPr>
-        <w:t>10</w:t>
-      </w:r>
-      <w:r>
-        <w:t>0224</w:t>
-      </w:r>
-      <w:r>
-        <w:t xml:space="preserve"> </w:t>
-      </w:r>
-      <w:r>
-        <w:rPr>
-          <w:lang w:val="en-US"/>
-        </w:rPr>
-        <w:t>Physician</w:t>
-      </w:r>
-    </w:p>
-    <w:p>
-      <w:pPr>
-        <w:rPr>
-          <w:color w:val="8DD873" w:themeColor="accent6" w:themeTint="99"/>
-          <w:lang w:val="en-US"/>
-        </w:rPr>
-      </w:pPr>
-      <w:r>
-        <w:rPr>
-          <w:color w:val="8DD873" w:themeColor="accent6" w:themeTint="99"/>
-          <w:lang w:val="en-US"/>
-        </w:rPr>
-        <w:t xml:space="preserve">// </w:t>
-      </w:r>
-      <w:r>
-        <w:rPr>
-          <w:color w:val="8DD873" w:themeColor="accent6" w:themeTint="99"/>
-          <w:lang w:val="en-US"/>
-        </w:rPr>
-        <w:t>Remove appointment</w:t>
-      </w:r>
-    </w:p>
-    <w:p>
-      <w:r>
-        <w:t>changeUser</w:t>
-      </w:r>
-    </w:p>
-    <w:p>
-      <w:r>
-        <w:t>MTLA0001</w:t>
-      </w:r>
-    </w:p>
-    <w:p>
-      <w:pPr>
-        <w:rPr>
-          <w:lang w:val="en-US"/>
-        </w:rPr>
-      </w:pPr>
-      <w:proofErr w:type="spellStart"/>
-      <w:r>
-        <w:rPr>
-          <w:lang w:val="en-US"/>
-        </w:rPr>
-        <w:t>addAppointment</w:t>
-      </w:r>
-      <w:proofErr w:type="spellEnd"/>
-      <w:r>
-        <w:rPr>
-          <w:lang w:val="en-US"/>
-        </w:rPr>
-        <w:t xml:space="preserve"> MTLA140224 </w:t>
-      </w:r>
-      <w:r>
-        <w:rPr>
-          <w:lang w:val="en-US"/>
-        </w:rPr>
-        <w:t>Surgeon</w:t>
-      </w:r>
-      <w:r>
-        <w:rPr>
-          <w:lang w:val="en-US"/>
-        </w:rPr>
-        <w:t xml:space="preserve"> 4</w:t>
-      </w:r>
-    </w:p>
-    <w:p>
-      <w:pPr>
-        <w:rPr>
-          <w:lang w:val="en-US"/>
-        </w:rPr>
-      </w:pPr>
-      <w:proofErr w:type="spellStart"/>
-      <w:r>
-        <w:rPr>
-          <w:lang w:val="en-US"/>
-        </w:rPr>
-        <w:t>removeAppointment</w:t>
-      </w:r>
-      <w:proofErr w:type="spellEnd"/>
-      <w:r>
-        <w:rPr>
-          <w:lang w:val="en-US"/>
-        </w:rPr>
-        <w:t xml:space="preserve"> </w:t>
-      </w:r>
-      <w:r>
-        <w:rPr>
-          <w:lang w:val="en-US"/>
-        </w:rPr>
-        <w:t>MTLA140224 Surgeon</w:t>
-      </w:r>
-    </w:p>
-    <w:p>
-      <w:pPr>
-        <w:rPr>
-          <w:lang w:val="en-US"/>
-        </w:rPr>
-      </w:pPr>
-    </w:p>
-    <w:p>
-      <w:pPr>
-        <w:rPr>
-          <w:lang w:val="en-US"/>
-        </w:rPr>
-      </w:pPr>
-    </w:p>
-    <w:p>
-      <w:pPr>
-        <w:rPr>
-          <w:color w:val="8DD873" w:themeColor="accent6" w:themeTint="99"/>
-        </w:rPr>
-      </w:pPr>
-      <w:r>
-        <w:rPr>
-          <w:color w:val="8DD873" w:themeColor="accent6" w:themeTint="99"/>
-        </w:rPr>
-        <w:t xml:space="preserve">// </w:t>
-      </w:r>
-      <w:r>
-        <w:rPr>
-          <w:color w:val="8DD873" w:themeColor="accent6" w:themeTint="99"/>
-        </w:rPr>
-        <w:t>B</w:t>
-      </w:r>
-      <w:r>
-        <w:rPr>
-          <w:color w:val="8DD873" w:themeColor="accent6" w:themeTint="99"/>
-        </w:rPr>
-        <w:t xml:space="preserve">ooking </w:t>
-      </w:r>
-      <w:r>
-        <w:rPr>
-          <w:color w:val="8DD873" w:themeColor="accent6" w:themeTint="99"/>
-        </w:rPr>
-        <w:t xml:space="preserve">more than three </w:t>
-      </w:r>
-      <w:r>
-        <w:rPr>
-          <w:color w:val="8DD873" w:themeColor="accent6" w:themeTint="99"/>
-        </w:rPr>
-        <w:t>appointments</w:t>
-      </w:r>
-      <w:r>
-        <w:rPr>
-          <w:color w:val="8DD873" w:themeColor="accent6" w:themeTint="99"/>
-        </w:rPr>
-        <w:t xml:space="preserve"> </w:t>
-      </w:r>
-      <w:r>
-        <w:rPr>
-          <w:color w:val="8DD873" w:themeColor="accent6" w:themeTint="99"/>
-        </w:rPr>
-        <w:t>in other cities</w:t>
-      </w:r>
-    </w:p>
-    <w:p>
-      <w:pPr>
-        <w:rPr>
-          <w:lang w:val="en-US"/>
-        </w:rPr>
-      </w:pPr>
-      <w:proofErr w:type="spellStart"/>
-      <w:r>
-        <w:rPr>
-          <w:lang w:val="en-US"/>
-        </w:rPr>
-        <w:t>changeUser</w:t>
-      </w:r>
-      <w:proofErr w:type="spellEnd"/>
-    </w:p>
-    <w:p>
-      <w:r>
-        <w:t>QUEA0001</w:t>
-      </w:r>
-    </w:p>
-    <w:p>
-      <w:pPr>
-        <w:rPr>
-          <w:lang w:val="en-US"/>
-        </w:rPr>
-      </w:pPr>
-      <w:proofErr w:type="spellStart"/>
-      <w:r>
-        <w:rPr>
-          <w:lang w:val="en-US"/>
-        </w:rPr>
-        <w:t>addAppointment</w:t>
-      </w:r>
-      <w:proofErr w:type="spellEnd"/>
-      <w:r>
-        <w:rPr>
-          <w:lang w:val="en-US"/>
-        </w:rPr>
-        <w:t xml:space="preserve"> QUEA110224 Physician </w:t>
-      </w:r>
-      <w:r>
-        <w:rPr>
-          <w:lang w:val="en-US"/>
-        </w:rPr>
-        <w:t>4</w:t>
-      </w:r>
-    </w:p>
-    <w:p>
-      <w:pPr>
-        <w:rPr>
-          <w:lang w:val="en-US"/>
-        </w:rPr>
-      </w:pPr>
-      <w:proofErr w:type="spellStart"/>
-      <w:r>
-        <w:rPr>
-          <w:lang w:val="en-US"/>
-        </w:rPr>
-        <w:t>addAppointment</w:t>
-      </w:r>
-      <w:proofErr w:type="spellEnd"/>
-      <w:r>
-        <w:rPr>
-          <w:lang w:val="en-US"/>
-        </w:rPr>
-        <w:t xml:space="preserve"> QUEA120224 Physician </w:t>
-      </w:r>
-      <w:r>
-        <w:rPr>
-          <w:lang w:val="en-US"/>
-        </w:rPr>
-        <w:t>4</w:t>
-      </w:r>
-    </w:p>
-    <w:p>
-      <w:pPr>
-        <w:rPr>
-          <w:lang w:val="en-US"/>
-        </w:rPr>
-      </w:pPr>
-      <w:proofErr w:type="spellStart"/>
-      <w:r>
-        <w:rPr>
-          <w:lang w:val="en-US"/>
-        </w:rPr>
-        <w:t>addAppointment</w:t>
-      </w:r>
-      <w:proofErr w:type="spellEnd"/>
-      <w:r>
-        <w:rPr>
-          <w:lang w:val="en-US"/>
-        </w:rPr>
-        <w:t xml:space="preserve"> QUEA130224 Physician </w:t>
-      </w:r>
-      <w:r>
-        <w:rPr>
-          <w:lang w:val="en-US"/>
-        </w:rPr>
-        <w:t>4</w:t>
-      </w:r>
-    </w:p>
-    <w:p>
-      <w:pPr>
-        <w:rPr>
-          <w:lang w:val="en-US"/>
-        </w:rPr>
-      </w:pPr>
-      <w:proofErr w:type="spellStart"/>
-      <w:r>
-        <w:rPr>
-          <w:lang w:val="en-US"/>
-        </w:rPr>
-        <w:t>changeUser</w:t>
-      </w:r>
-      <w:proofErr w:type="spellEnd"/>
-    </w:p>
-    <w:p>
-      <w:pPr>
-        <w:rPr>
-          <w:lang w:val="en-US"/>
-        </w:rPr>
-      </w:pPr>
-      <w:r>
-        <w:rPr>
-          <w:lang w:val="en-US"/>
-        </w:rPr>
-        <w:t>MTLP000</w:t>
-      </w:r>
-      <w:r>
-        <w:rPr>
-          <w:lang w:val="en-US"/>
-        </w:rPr>
-        <w:t>3</w:t>
-      </w:r>
-    </w:p>
-    <w:p>
-      <w:pPr>
-        <w:rPr>
-          <w:lang w:val="en-US"/>
-        </w:rPr>
-      </w:pPr>
-      <w:proofErr w:type="spellStart"/>
-      <w:r>
-        <w:rPr>
-          <w:lang w:val="en-US"/>
-        </w:rPr>
-        <w:t>bookAppointment</w:t>
-      </w:r>
-      <w:proofErr w:type="spellEnd"/>
-      <w:r>
-        <w:rPr>
-          <w:lang w:val="en-US"/>
-        </w:rPr>
-        <w:t xml:space="preserve"> MTLP000</w:t>
-      </w:r>
-      <w:r>
-        <w:rPr>
-          <w:lang w:val="en-US"/>
-        </w:rPr>
-        <w:t>3</w:t>
-      </w:r>
-      <w:r>
-        <w:rPr>
-          <w:lang w:val="en-US"/>
-        </w:rPr>
-        <w:t xml:space="preserve"> QUEA</w:t>
-      </w:r>
-      <w:r>
-        <w:rPr>
-          <w:lang w:val="en-US"/>
-        </w:rPr>
-        <w:t>10</w:t>
-      </w:r>
-      <w:r>
-        <w:rPr>
-          <w:lang w:val="en-US"/>
-        </w:rPr>
-        <w:t>0224 Physician</w:t>
-      </w:r>
-    </w:p>
-    <w:p>
-      <w:pPr>
-        <w:rPr>
-          <w:lang w:val="en-US"/>
-        </w:rPr>
-      </w:pPr>
-      <w:proofErr w:type="spellStart"/>
-      <w:r>
-        <w:rPr>
-          <w:lang w:val="en-US"/>
-        </w:rPr>
-        <w:t>bookAppointment</w:t>
-      </w:r>
-      <w:proofErr w:type="spellEnd"/>
-      <w:r>
-        <w:rPr>
-          <w:lang w:val="en-US"/>
-        </w:rPr>
-        <w:t xml:space="preserve"> </w:t>
-      </w:r>
-      <w:r>
-        <w:rPr>
-          <w:lang w:val="en-US"/>
-        </w:rPr>
-        <w:t>MTLP000</w:t>
-      </w:r>
-      <w:r>
-        <w:rPr>
-          <w:lang w:val="en-US"/>
-        </w:rPr>
-        <w:t>3</w:t>
-      </w:r>
-      <w:r>
-        <w:rPr>
-          <w:lang w:val="en-US"/>
-        </w:rPr>
-        <w:t xml:space="preserve"> </w:t>
+        <w:t xml:space="preserve">3 </w:t>
       </w:r>
       <w:r>
         <w:rPr>
@@ -1108,7 +1044,13 @@
         <w:rPr>
           <w:lang w:val="en-US"/>
         </w:rPr>
-        <w:t>3</w:t>
+        <w:t xml:space="preserve">3 </w:t>
+      </w:r>
+      <w:r>
+        <w:rPr>
+          <w:lang w:val="en-US"/>
+        </w:rPr>
+        <w:t>QUEA120224</w:t>
       </w:r>
       <w:r>
         <w:rPr>
@@ -1120,8 +1062,23 @@
         <w:rPr>
           <w:lang w:val="en-US"/>
         </w:rPr>
-        <w:t>QUEA120224</w:t>
-      </w:r>
+        <w:t>Physician</w:t>
+      </w:r>
+    </w:p>
+    <w:p>
+      <w:pPr>
+        <w:rPr>
+          <w:lang w:val="en-US"/>
+        </w:rPr>
+      </w:pPr>
+      <w:proofErr w:type="spellStart"/>
+      <w:r>
+        <w:rPr>
+          <w:lang w:val="en-US"/>
+        </w:rPr>
+        <w:t>bookAppointment</w:t>
+      </w:r>
+      <w:proofErr w:type="spellEnd"/>
       <w:r>
         <w:rPr>
           <w:lang w:val="en-US"/>
@@ -1132,7 +1089,83 @@
         <w:rPr>
           <w:lang w:val="en-US"/>
         </w:rPr>
-        <w:t>Physician</w:t>
+        <w:t>MTLP000</w:t>
+      </w:r>
+      <w:r>
+        <w:rPr>
+          <w:lang w:val="en-US"/>
+        </w:rPr>
+        <w:t xml:space="preserve">3 </w:t>
+      </w:r>
+      <w:r>
+        <w:rPr>
+          <w:lang w:val="en-US"/>
+        </w:rPr>
+        <w:t>QUEA130224 Physician</w:t>
+      </w:r>
+    </w:p>
+    <w:p>
+      <w:pPr>
+        <w:rPr>
+          <w:color w:val="8DD873" w:themeColor="accent6" w:themeTint="99"/>
+          <w:lang w:val="en-US"/>
+        </w:rPr>
+      </w:pPr>
+      <w:r>
+        <w:rPr>
+          <w:color w:val="8DD873" w:themeColor="accent6" w:themeTint="99"/>
+          <w:lang w:val="en-US"/>
+        </w:rPr>
+        <w:t>// Remove booking appointment</w:t>
+      </w:r>
+    </w:p>
+    <w:p>
+      <w:r>
+        <w:t>changeUser</w:t>
+      </w:r>
+    </w:p>
+    <w:p>
+      <w:r>
+        <w:t>MTLA0001</w:t>
+      </w:r>
+    </w:p>
+    <w:p>
+      <w:pPr>
+        <w:rPr>
+          <w:lang w:val="en-US"/>
+        </w:rPr>
+      </w:pPr>
+      <w:proofErr w:type="spellStart"/>
+      <w:r>
+        <w:rPr>
+          <w:lang w:val="en-US"/>
+        </w:rPr>
+        <w:t>addAppointment</w:t>
+      </w:r>
+      <w:proofErr w:type="spellEnd"/>
+      <w:r>
+        <w:rPr>
+          <w:lang w:val="en-US"/>
+        </w:rPr>
+        <w:t xml:space="preserve"> MTLM080224 Physician 4</w:t>
+      </w:r>
+    </w:p>
+    <w:p>
+      <w:r>
+        <w:t>changeUser</w:t>
+      </w:r>
+    </w:p>
+    <w:p>
+      <w:pPr>
+        <w:rPr>
+          <w:lang w:val="en-US"/>
+        </w:rPr>
+      </w:pPr>
+      <w:r>
+        <w:rPr>
+          <w:lang w:val="en-US"/>
+        </w:rPr>
+        <w:t>MTLP0004</w:t>
       </w:r>
     </w:p>
     <w:p>
@@ -1153,46 +1186,71 @@
         <w:rPr>
           <w:lang w:val="en-US"/>
         </w:rPr>
+        <w:t xml:space="preserve"> MTLP0004 MTL</w:t>
+      </w:r>
+      <w:r>
+        <w:rPr>
+          <w:lang w:val="en-US"/>
+        </w:rPr>
+        <w:t>M</w:t>
+      </w:r>
+      <w:r>
+        <w:rPr>
+          <w:lang w:val="en-US"/>
+        </w:rPr>
+        <w:t>080224 Physician</w:t>
+      </w:r>
+    </w:p>
+    <w:p>
+      <w:r>
+        <w:t>changeUser</w:t>
+      </w:r>
+    </w:p>
+    <w:p>
+      <w:r>
+        <w:t>MTLA0001</w:t>
+      </w:r>
+    </w:p>
+    <w:p>
+      <w:r>
+        <w:t>removeAppointment</w:t>
+      </w:r>
+      <w:r>
+        <w:rPr>
+          <w:lang w:val="en-US"/>
+        </w:rPr>
         <w:t xml:space="preserve"> </w:t>
       </w:r>
       <w:r>
-        <w:rPr>
-          <w:lang w:val="en-US"/>
-        </w:rPr>
-        <w:t>MTLP000</w:t>
-      </w:r>
-      <w:r>
-        <w:rPr>
-          <w:lang w:val="en-US"/>
-        </w:rPr>
-        <w:t>3</w:t>
-      </w:r>
-      <w:r>
-        <w:rPr>
-          <w:lang w:val="en-US"/>
-        </w:rPr>
-        <w:t xml:space="preserve"> </w:t>
-      </w:r>
-      <w:r>
-        <w:rPr>
-          <w:lang w:val="en-US"/>
-        </w:rPr>
-        <w:t>QUEA130224 Physician</w:t>
-      </w:r>
-    </w:p>
-    <w:p>
-      <w:pPr>
-        <w:rPr>
-          <w:color w:val="8DD873" w:themeColor="accent6" w:themeTint="99"/>
-          <w:lang w:val="en-US"/>
-        </w:rPr>
-      </w:pPr>
-      <w:r>
-        <w:rPr>
-          <w:color w:val="8DD873" w:themeColor="accent6" w:themeTint="99"/>
-          <w:lang w:val="en-US"/>
-        </w:rPr>
-        <w:t>// Remove booking appointment</w:t>
+        <w:t>MTL</w:t>
+      </w:r>
+      <w:r>
+        <w:rPr>
+          <w:lang w:val="en-US"/>
+        </w:rPr>
+        <w:t>M</w:t>
+      </w:r>
+      <w:r>
+        <w:t>080224 Physician</w:t>
+      </w:r>
+    </w:p>
+    <w:p>
+      <w:pPr>
+        <w:rPr>
+          <w:color w:val="8DD873" w:themeColor="accent6" w:themeTint="99"/>
+        </w:rPr>
+      </w:pPr>
+      <w:r>
+        <w:rPr>
+          <w:color w:val="8DD873" w:themeColor="accent6" w:themeTint="99"/>
+        </w:rPr>
+        <w:t xml:space="preserve">// Cannnot book </w:t>
+      </w:r>
+      <w:r>
+        <w:rPr>
+          <w:color w:val="8DD873" w:themeColor="accent6" w:themeTint="99"/>
+        </w:rPr>
+        <w:t>the same type of appointment on the same day</w:t>
       </w:r>
     </w:p>
     <w:p>
@@ -1223,13 +1281,7 @@
         <w:rPr>
           <w:lang w:val="en-US"/>
         </w:rPr>
-        <w:t xml:space="preserve"> MTLM080224 Physician </w:t>
-      </w:r>
-      <w:r>
-        <w:rPr>
-          <w:lang w:val="en-US"/>
-        </w:rPr>
-        <w:t>4</w:t>
+        <w:t xml:space="preserve"> MTLM080224 Physician 4</w:t>
       </w:r>
     </w:p>
     <w:p>
@@ -1247,13 +1299,7 @@
         <w:rPr>
           <w:lang w:val="en-US"/>
         </w:rPr>
-        <w:t>MTLP000</w:t>
-      </w:r>
-      <w:r>
-        <w:rPr>
-          <w:lang w:val="en-US"/>
-        </w:rPr>
-        <w:t>4</w:t>
+        <w:t>MTLP0005</w:t>
       </w:r>
     </w:p>
     <w:p>
@@ -1274,138 +1320,7 @@
         <w:rPr>
           <w:lang w:val="en-US"/>
         </w:rPr>
-        <w:t xml:space="preserve"> MTLP000</w:t>
-      </w:r>
-      <w:r>
-        <w:rPr>
-          <w:lang w:val="en-US"/>
-        </w:rPr>
-        <w:t>4</w:t>
-      </w:r>
-      <w:r>
-        <w:rPr>
-          <w:lang w:val="en-US"/>
-        </w:rPr>
-        <w:t xml:space="preserve"> MTL</w:t>
-      </w:r>
-      <w:r>
-        <w:rPr>
-          <w:lang w:val="en-US"/>
-        </w:rPr>
-        <w:t>M</w:t>
-      </w:r>
-      <w:r>
-        <w:rPr>
-          <w:lang w:val="en-US"/>
-        </w:rPr>
-        <w:t>080224 Physician</w:t>
-      </w:r>
-    </w:p>
-    <w:p>
-      <w:r>
-        <w:t>changeUser</w:t>
-      </w:r>
-    </w:p>
-    <w:p>
-      <w:r>
-        <w:t>MTLA0001</w:t>
-      </w:r>
-    </w:p>
-    <w:p>
-      <w:r>
-        <w:t>removeAppointment</w:t>
-      </w:r>
-      <w:r>
-        <w:rPr>
-          <w:lang w:val="en-US"/>
-        </w:rPr>
-        <w:t xml:space="preserve"> </w:t>
-      </w:r>
-      <w:r>
-        <w:t>MTL</w:t>
-      </w:r>
-      <w:r>
-        <w:rPr>
-          <w:lang w:val="en-US"/>
-        </w:rPr>
-        <w:t>M</w:t>
-      </w:r>
-      <w:r>
-        <w:t>080224 Physician</w:t>
-      </w:r>
-    </w:p>
-    <w:p>
-      <w:pPr>
-        <w:rPr>
-          <w:color w:val="8DD873" w:themeColor="accent6" w:themeTint="99"/>
-        </w:rPr>
-      </w:pPr>
-      <w:r>
-        <w:rPr>
-          <w:color w:val="8DD873" w:themeColor="accent6" w:themeTint="99"/>
-        </w:rPr>
-        <w:t xml:space="preserve">// Cannnot book </w:t>
-      </w:r>
-      <w:r>
-        <w:rPr>
-          <w:color w:val="8DD873" w:themeColor="accent6" w:themeTint="99"/>
-        </w:rPr>
-        <w:t>the same type of appointment on the same day</w:t>
-      </w:r>
-    </w:p>
-    <w:p>
-      <w:r>
-        <w:t>changeUser</w:t>
-      </w:r>
-    </w:p>
-    <w:p>
-      <w:r>
-        <w:t>MTLA0001</w:t>
-      </w:r>
-    </w:p>
-    <w:p>
-      <w:pPr>
-        <w:rPr>
-          <w:lang w:val="en-US"/>
-        </w:rPr>
-      </w:pPr>
-      <w:proofErr w:type="spellStart"/>
-      <w:r>
-        <w:rPr>
-          <w:lang w:val="en-US"/>
-        </w:rPr>
-        <w:t>addAppointment</w:t>
-      </w:r>
-      <w:proofErr w:type="spellEnd"/>
-      <w:r>
-        <w:rPr>
-          <w:lang w:val="en-US"/>
-        </w:rPr>
-        <w:t xml:space="preserve"> MTLM080224 Physician 4</w:t>
-      </w:r>
-    </w:p>
-    <w:p>
-      <w:r>
-        <w:t>changeUser</w:t>
-      </w:r>
-    </w:p>
-    <w:p>
-      <w:pPr>
-        <w:rPr>
-          <w:lang w:val="en-US"/>
-        </w:rPr>
-      </w:pPr>
-      <w:r>
-        <w:rPr>
-          <w:lang w:val="en-US"/>
-        </w:rPr>
-        <w:t>MTLP000</w:t>
-      </w:r>
-      <w:r>
-        <w:rPr>
-          <w:lang w:val="en-US"/>
-        </w:rPr>
-        <w:t>5</w:t>
+        <w:t xml:space="preserve"> MTLP0005 MTLM080224 Physician</w:t>
       </w:r>
     </w:p>
     <w:p>
@@ -1426,52 +1341,7 @@
         <w:rPr>
           <w:lang w:val="en-US"/>
         </w:rPr>
-        <w:t xml:space="preserve"> MTLP000</w:t>
-      </w:r>
-      <w:r>
-        <w:rPr>
-          <w:lang w:val="en-US"/>
-        </w:rPr>
-        <w:t>5</w:t>
-      </w:r>
-      <w:r>
-        <w:rPr>
-          <w:lang w:val="en-US"/>
-        </w:rPr>
-        <w:t xml:space="preserve"> MTLM080224 Physician</w:t>
-      </w:r>
-    </w:p>
-    <w:p>
-      <w:pPr>
-        <w:rPr>
-          <w:lang w:val="en-US"/>
-        </w:rPr>
-      </w:pPr>
-      <w:proofErr w:type="spellStart"/>
-      <w:r>
-        <w:rPr>
-          <w:lang w:val="en-US"/>
-        </w:rPr>
-        <w:t>bookAppointment</w:t>
-      </w:r>
-      <w:proofErr w:type="spellEnd"/>
-      <w:r>
-        <w:rPr>
-          <w:lang w:val="en-US"/>
-        </w:rPr>
-        <w:t xml:space="preserve"> MTLP0005 MTL</w:t>
-      </w:r>
-      <w:r>
-        <w:rPr>
-          <w:lang w:val="en-US"/>
-        </w:rPr>
-        <w:t>A</w:t>
-      </w:r>
-      <w:r>
-        <w:rPr>
-          <w:lang w:val="en-US"/>
-        </w:rPr>
-        <w:t>080224 Physician</w:t>
+        <w:t xml:space="preserve"> MTLP0005 MTLA080224 Physician</w:t>
       </w:r>
     </w:p>
     <w:p>
@@ -1749,13 +1619,13 @@
       </w:r>
     </w:p>
     <w:p>
-      <w:bookmarkStart w:id="0" w:name="OLE_LINK3"/>
-      <w:bookmarkStart w:id="1" w:name="OLE_LINK4"/>
+      <w:bookmarkStart w:id="2" w:name="OLE_LINK3"/>
+      <w:bookmarkStart w:id="3" w:name="OLE_LINK4"/>
       <w:r>
         <w:t>listAppointmentAvailability Physician</w:t>
       </w:r>
-      <w:bookmarkEnd w:id="0"/>
-      <w:bookmarkEnd w:id="1"/>
+      <w:bookmarkEnd w:id="2"/>
+      <w:bookmarkEnd w:id="3"/>
     </w:p>
     <w:p>
       <w:pPr>
@@ -2389,8 +2259,8 @@
           <w:lang w:val="en-US"/>
         </w:rPr>
       </w:pPr>
-      <w:bookmarkStart w:id="2" w:name="OLE_LINK1"/>
-      <w:bookmarkStart w:id="3" w:name="OLE_LINK2"/>
+      <w:bookmarkStart w:id="4" w:name="OLE_LINK1"/>
+      <w:bookmarkStart w:id="5" w:name="OLE_LINK2"/>
       <w:proofErr w:type="spellStart"/>
       <w:r>
         <w:rPr>
@@ -2418,8 +2288,8 @@
         <w:t xml:space="preserve"> MTLE080224</w:t>
       </w:r>
     </w:p>
-    <w:bookmarkEnd w:id="2"/>
-    <w:bookmarkEnd w:id="3"/>
+    <w:bookmarkEnd w:id="4"/>
+    <w:bookmarkEnd w:id="5"/>
     <w:p>
       <w:pPr>
         <w:rPr>

</xml_diff>